<commit_message>
edit design for phone
</commit_message>
<xml_diff>
--- a/Design.docx
+++ b/Design.docx
@@ -382,21 +382,6 @@
     <w:p/>
     <w:p/>
     <w:p/>
-    <w:p/>
-    <w:p/>
-    <w:p>
-      <w:pPr>
-        <w:rPr>
-          <w:b/>
-        </w:rPr>
-      </w:pPr>
-      <w:r>
-        <w:rPr>
-          <w:b/>
-        </w:rPr>
-        <w:t>Phone</w:t>
-      </w:r>
-    </w:p>
     <w:p>
       <w:pPr>
         <w:rPr>
@@ -408,6 +393,7 @@
           <w:b/>
           <w:noProof/>
         </w:rPr>
+        <w:lastRenderedPageBreak/>
         <w:pict>
           <v:shapetype id="_x0000_t42" coordsize="21600,21600" o:spt="42" adj="-10080,24300,-3600,4050,-1800,4050" path="m@0@1l@2@3@4@5nfem,l21600,r,21600l,21600nsxe">
             <v:stroke joinstyle="miter"/>
@@ -427,7 +413,94 @@
             </v:handles>
             <o:callout v:ext="edit" on="t" textborder="f"/>
           </v:shapetype>
-          <v:shape id="_x0000_s1052" type="#_x0000_t42" style="position:absolute;margin-left:344.25pt;margin-top:258.8pt;width:1in;height:48pt;z-index:251668480" adj="-37350,-23288,-19440,,,,-37350,-23288">
+          <v:shape id="_x0000_s1056" type="#_x0000_t42" style="position:absolute;margin-left:224.25pt;margin-top:-21.75pt;width:1in;height:48pt;z-index:251670528" adj="-31725,35100,-16650,,,,-31725,35100">
+            <v:textbox>
+              <w:txbxContent>
+                <w:p>
+                  <w:r>
+                    <w:t>8 columns</w:t>
+                  </w:r>
+                </w:p>
+              </w:txbxContent>
+            </v:textbox>
+            <o:callout v:ext="edit" minusy="t"/>
+          </v:shape>
+        </w:pict>
+      </w:r>
+      <w:r>
+        <w:rPr>
+          <w:b/>
+        </w:rPr>
+        <w:t>Phone</w:t>
+      </w:r>
+    </w:p>
+    <w:p>
+      <w:pPr>
+        <w:rPr>
+          <w:b/>
+        </w:rPr>
+      </w:pPr>
+      <w:r>
+        <w:rPr>
+          <w:b/>
+          <w:noProof/>
+        </w:rPr>
+        <w:pict>
+          <v:shape id="_x0000_s1058" type="#_x0000_t41" style="position:absolute;margin-left:315.75pt;margin-top:243.05pt;width:1in;height:48pt;z-index:251671552" adj="-24525,18900,,,-26520,16898,-24525,18900">
+            <v:textbox>
+              <w:txbxContent>
+                <w:p>
+                  <w:r>
+                    <w:t>Row 1</w:t>
+                  </w:r>
+                </w:p>
+              </w:txbxContent>
+            </v:textbox>
+            <o:callout v:ext="edit" minusy="t"/>
+          </v:shape>
+        </w:pict>
+      </w:r>
+      <w:r>
+        <w:rPr>
+          <w:b/>
+          <w:noProof/>
+        </w:rPr>
+        <w:pict>
+          <v:shapetype id="_x0000_t179" coordsize="21600,21600" o:spt="179" adj="-1800,24300,-1800,4050" path="m@0@1l@2@3nfem,l21600,r,21600l,21600nsxe">
+            <v:stroke joinstyle="miter"/>
+            <v:formulas>
+              <v:f eqn="val #0"/>
+              <v:f eqn="val #1"/>
+              <v:f eqn="val #2"/>
+              <v:f eqn="val #3"/>
+            </v:formulas>
+            <v:path arrowok="t" o:extrusionok="f" gradientshapeok="t" o:connecttype="custom" o:connectlocs="@0,@1;10800,0;10800,21600;0,10800;21600,10800"/>
+            <v:handles>
+              <v:h position="#0,#1"/>
+              <v:h position="#2,#3"/>
+            </v:handles>
+            <o:callout v:ext="edit" type="rightAngle" on="t" accentbar="t" textborder="f"/>
+          </v:shapetype>
+          <v:shape id="_x0000_s1055" type="#_x0000_t179" style="position:absolute;margin-left:278.25pt;margin-top:302.3pt;width:114.75pt;height:1in;z-index:251669504" adj="-6635,-1800,19906,-1800,-7887,21405,-6635,23400">
+            <v:textbox style="mso-next-textbox:#_x0000_s1055">
+              <w:txbxContent>
+                <w:p>
+                  <w:r>
+                    <w:t>Row separate</w:t>
+                  </w:r>
+                </w:p>
+              </w:txbxContent>
+            </v:textbox>
+          </v:shape>
+        </w:pict>
+      </w:r>
+      <w:r>
+        <w:rPr>
+          <w:b/>
+          <w:noProof/>
+        </w:rPr>
+        <w:pict>
+          <v:shape id="_x0000_s1052" type="#_x0000_t42" style="position:absolute;margin-left:357pt;margin-top:170.3pt;width:1in;height:48pt;z-index:251668480" adj="-37350,-23288,-19440,,,,-37350,-23288">
             <v:textbox>
               <w:txbxContent>
                 <w:p>
@@ -447,9 +520,9 @@
         </w:rPr>
         <w:drawing>
           <wp:inline distT="0" distB="0" distL="0" distR="0">
-            <wp:extent cx="3381375" cy="4562602"/>
+            <wp:extent cx="3114675" cy="4202735"/>
             <wp:effectExtent l="19050" t="0" r="9525" b="0"/>
-            <wp:docPr id="8" name="Picture 7" descr="Phone.png"/>
+            <wp:docPr id="4" name="Picture 3" descr="Phone (1).png"/>
             <wp:cNvGraphicFramePr>
               <a:graphicFrameLocks xmlns:a="http://schemas.openxmlformats.org/drawingml/2006/main" noChangeAspect="1"/>
             </wp:cNvGraphicFramePr>
@@ -457,7 +530,7 @@
               <a:graphicData uri="http://schemas.openxmlformats.org/drawingml/2006/picture">
                 <pic:pic xmlns:pic="http://schemas.openxmlformats.org/drawingml/2006/picture">
                   <pic:nvPicPr>
-                    <pic:cNvPr id="0" name="Phone.png"/>
+                    <pic:cNvPr id="0" name="Phone (1).png"/>
                     <pic:cNvPicPr/>
                   </pic:nvPicPr>
                   <pic:blipFill>
@@ -469,7 +542,7 @@
                   <pic:spPr>
                     <a:xfrm>
                       <a:off x="0" y="0"/>
-                      <a:ext cx="3380953" cy="4562032"/>
+                      <a:ext cx="3114286" cy="4202210"/>
                     </a:xfrm>
                     <a:prstGeom prst="rect">
                       <a:avLst/>
@@ -483,37 +556,24 @@
       </w:r>
     </w:p>
     <w:p>
-      <w:pPr>
-        <w:rPr>
-          <w:b/>
-        </w:rPr>
-      </w:pPr>
       <w:r>
         <w:rPr>
           <w:noProof/>
         </w:rPr>
         <w:pict>
-          <v:shape id="_x0000_s1050" type="#_x0000_t41" style="position:absolute;margin-left:12pt;margin-top:8.55pt;width:1in;height:48pt;z-index:251667456" adj="23625,-16538,23400,,21630,-18540,23625,-16538">
+          <v:shape id="_x0000_s1059" type="#_x0000_t41" style="position:absolute;margin-left:212.25pt;margin-top:14.1pt;width:1in;height:48pt;z-index:251672576" adj="-20925,-15188,,,-22920,-17190,-20925,-15188">
             <v:textbox>
               <w:txbxContent>
                 <w:p>
                   <w:r>
-                    <w:t>8 columns</w:t>
+                    <w:t>Row 2</w:t>
                   </w:r>
                 </w:p>
               </w:txbxContent>
             </v:textbox>
-            <o:callout v:ext="edit" minusx="t"/>
           </v:shape>
         </w:pict>
       </w:r>
-    </w:p>
-    <w:p>
-      <w:pPr>
-        <w:rPr>
-          <w:b/>
-        </w:rPr>
-      </w:pPr>
     </w:p>
     <w:p/>
     <w:p>
@@ -525,7 +585,7 @@
         </w:numPr>
       </w:pPr>
       <w:r>
-        <w:t>Save + Load</w:t>
+        <w:t>Pause button</w:t>
       </w:r>
       <w:r>
         <w:t>: Bootstrap</w:t>
@@ -537,7 +597,13 @@
         <w:t>,</w:t>
       </w:r>
       <w:r>
-        <w:t xml:space="preserve"> size = bootstrap large.</w:t>
+        <w:t xml:space="preserve"> size = bootstrap </w:t>
+      </w:r>
+      <w:r>
+        <w:t>default</w:t>
+      </w:r>
+      <w:r>
+        <w:t>.</w:t>
       </w:r>
     </w:p>
     <w:p>
@@ -549,19 +615,31 @@
         </w:numPr>
       </w:pPr>
       <w:r>
-        <w:t>Username +</w:t>
-      </w:r>
-      <w:r>
-        <w:t>Logout + Guide + Top 10</w:t>
-      </w:r>
-      <w:r>
-        <w:t>: Bootstrap button group, button size = bootstrap button defau</w:t>
-      </w:r>
-      <w:r>
-        <w:t>l</w:t>
-      </w:r>
-      <w:r>
-        <w:t>t</w:t>
+        <w:t>Rotate</w:t>
+      </w:r>
+      <w:r>
+        <w:t xml:space="preserve"> +</w:t>
+      </w:r>
+      <w:r>
+        <w:t>Down</w:t>
+      </w:r>
+      <w:r>
+        <w:t xml:space="preserve"> + </w:t>
+      </w:r>
+      <w:r>
+        <w:t>Left</w:t>
+      </w:r>
+      <w:r>
+        <w:t xml:space="preserve"> + </w:t>
+      </w:r>
+      <w:r>
+        <w:t>Right</w:t>
+      </w:r>
+      <w:r>
+        <w:t xml:space="preserve">: Bootstrap button group, button size = bootstrap button </w:t>
+      </w:r>
+      <w:r>
+        <w:t>large</w:t>
       </w:r>
       <w:r>
         <w:t>.</w:t>
@@ -576,7 +654,7 @@
         </w:numPr>
       </w:pPr>
       <w:r>
-        <w:t>Game board + Next Shape: html5 canvas.</w:t>
+        <w:t>Rotate + Down button: pull left, Left + Right button: pull right.</w:t>
       </w:r>
     </w:p>
     <w:p>
@@ -588,9 +666,25 @@
         </w:numPr>
       </w:pPr>
       <w:r>
+        <w:t>Game board + Next Shape: html5 canvas.</w:t>
+      </w:r>
+    </w:p>
+    <w:p>
+      <w:pPr>
+        <w:pStyle w:val="ListParagraph"/>
+        <w:numPr>
+          <w:ilvl w:val="0"/>
+          <w:numId w:val="3"/>
+        </w:numPr>
+      </w:pPr>
+      <w:r>
         <w:t>Current level, current score, highest score: bootstrap well.</w:t>
       </w:r>
     </w:p>
+    <w:p/>
+    <w:p/>
+    <w:p/>
+    <w:p/>
     <w:p/>
     <w:p>
       <w:pPr>
@@ -619,9 +713,9 @@
         </w:rPr>
         <w:drawing>
           <wp:inline distT="0" distB="0" distL="0" distR="0">
-            <wp:extent cx="3217532" cy="5724525"/>
-            <wp:effectExtent l="19050" t="0" r="1918" b="0"/>
-            <wp:docPr id="2" name="Picture 1" descr="10808021_685988868166173_1454778938_n.jpg"/>
+            <wp:extent cx="2143772" cy="3190875"/>
+            <wp:effectExtent l="19050" t="0" r="8878" b="0"/>
+            <wp:docPr id="5" name="Picture 1"/>
             <wp:cNvGraphicFramePr>
               <a:graphicFrameLocks xmlns:a="http://schemas.openxmlformats.org/drawingml/2006/main" noChangeAspect="1"/>
             </wp:cNvGraphicFramePr>
@@ -629,23 +723,33 @@
               <a:graphicData uri="http://schemas.openxmlformats.org/drawingml/2006/picture">
                 <pic:pic xmlns:pic="http://schemas.openxmlformats.org/drawingml/2006/picture">
                   <pic:nvPicPr>
-                    <pic:cNvPr id="0" name="10808021_685988868166173_1454778938_n.jpg"/>
-                    <pic:cNvPicPr/>
+                    <pic:cNvPr id="0" name="Picture 1"/>
+                    <pic:cNvPicPr>
+                      <a:picLocks noChangeAspect="1" noChangeArrowheads="1"/>
+                    </pic:cNvPicPr>
                   </pic:nvPicPr>
                   <pic:blipFill>
                     <a:blip r:embed="rId8" cstate="print"/>
+                    <a:srcRect/>
                     <a:stretch>
                       <a:fillRect/>
                     </a:stretch>
                   </pic:blipFill>
-                  <pic:spPr>
+                  <pic:spPr bwMode="auto">
                     <a:xfrm>
                       <a:off x="0" y="0"/>
-                      <a:ext cx="3217532" cy="5724525"/>
+                      <a:ext cx="2145321" cy="3193180"/>
                     </a:xfrm>
                     <a:prstGeom prst="rect">
                       <a:avLst/>
                     </a:prstGeom>
+                    <a:noFill/>
+                    <a:ln w="9525">
+                      <a:noFill/>
+                      <a:miter lim="800000"/>
+                      <a:headEnd/>
+                      <a:tailEnd/>
+                    </a:ln>
                   </pic:spPr>
                 </pic:pic>
               </a:graphicData>
@@ -654,12 +758,131 @@
         </w:drawing>
       </w:r>
     </w:p>
-    <w:p/>
-    <w:p/>
-    <w:p/>
-    <w:p/>
-    <w:p/>
-    <w:p/>
+    <w:p>
+      <w:r>
+        <w:t>Pause button click -&gt; toggle new windows:</w:t>
+      </w:r>
+      <w:r>
+        <w:t xml:space="preserve"> </w:t>
+      </w:r>
+    </w:p>
+    <w:p>
+      <w:pPr>
+        <w:rPr>
+          <w:b/>
+        </w:rPr>
+      </w:pPr>
+      <w:r>
+        <w:rPr>
+          <w:b/>
+          <w:noProof/>
+        </w:rPr>
+        <w:drawing>
+          <wp:inline distT="0" distB="0" distL="0" distR="0">
+            <wp:extent cx="2562225" cy="3740848"/>
+            <wp:effectExtent l="19050" t="0" r="9525" b="0"/>
+            <wp:docPr id="6" name="Picture 2"/>
+            <wp:cNvGraphicFramePr>
+              <a:graphicFrameLocks xmlns:a="http://schemas.openxmlformats.org/drawingml/2006/main" noChangeAspect="1"/>
+            </wp:cNvGraphicFramePr>
+            <a:graphic xmlns:a="http://schemas.openxmlformats.org/drawingml/2006/main">
+              <a:graphicData uri="http://schemas.openxmlformats.org/drawingml/2006/picture">
+                <pic:pic xmlns:pic="http://schemas.openxmlformats.org/drawingml/2006/picture">
+                  <pic:nvPicPr>
+                    <pic:cNvPr id="0" name="Picture 2"/>
+                    <pic:cNvPicPr>
+                      <a:picLocks noChangeAspect="1" noChangeArrowheads="1"/>
+                    </pic:cNvPicPr>
+                  </pic:nvPicPr>
+                  <pic:blipFill>
+                    <a:blip r:embed="rId9" cstate="print"/>
+                    <a:srcRect/>
+                    <a:stretch>
+                      <a:fillRect/>
+                    </a:stretch>
+                  </pic:blipFill>
+                  <pic:spPr bwMode="auto">
+                    <a:xfrm>
+                      <a:off x="0" y="0"/>
+                      <a:ext cx="2562225" cy="3740848"/>
+                    </a:xfrm>
+                    <a:prstGeom prst="rect">
+                      <a:avLst/>
+                    </a:prstGeom>
+                    <a:noFill/>
+                    <a:ln w="9525">
+                      <a:noFill/>
+                      <a:miter lim="800000"/>
+                      <a:headEnd/>
+                      <a:tailEnd/>
+                    </a:ln>
+                  </pic:spPr>
+                </pic:pic>
+              </a:graphicData>
+            </a:graphic>
+          </wp:inline>
+        </w:drawing>
+      </w:r>
+      <w:r>
+        <w:rPr>
+          <w:b/>
+          <w:noProof/>
+        </w:rPr>
+        <w:drawing>
+          <wp:inline distT="0" distB="0" distL="0" distR="0">
+            <wp:extent cx="2600325" cy="3808926"/>
+            <wp:effectExtent l="19050" t="0" r="9525" b="0"/>
+            <wp:docPr id="9" name="Picture 4"/>
+            <wp:cNvGraphicFramePr>
+              <a:graphicFrameLocks xmlns:a="http://schemas.openxmlformats.org/drawingml/2006/main" noChangeAspect="1"/>
+            </wp:cNvGraphicFramePr>
+            <a:graphic xmlns:a="http://schemas.openxmlformats.org/drawingml/2006/main">
+              <a:graphicData uri="http://schemas.openxmlformats.org/drawingml/2006/picture">
+                <pic:pic xmlns:pic="http://schemas.openxmlformats.org/drawingml/2006/picture">
+                  <pic:nvPicPr>
+                    <pic:cNvPr id="0" name="Picture 4"/>
+                    <pic:cNvPicPr>
+                      <a:picLocks noChangeAspect="1" noChangeArrowheads="1"/>
+                    </pic:cNvPicPr>
+                  </pic:nvPicPr>
+                  <pic:blipFill>
+                    <a:blip r:embed="rId10" cstate="print"/>
+                    <a:srcRect/>
+                    <a:stretch>
+                      <a:fillRect/>
+                    </a:stretch>
+                  </pic:blipFill>
+                  <pic:spPr bwMode="auto">
+                    <a:xfrm>
+                      <a:off x="0" y="0"/>
+                      <a:ext cx="2600325" cy="3808926"/>
+                    </a:xfrm>
+                    <a:prstGeom prst="rect">
+                      <a:avLst/>
+                    </a:prstGeom>
+                    <a:noFill/>
+                    <a:ln w="9525">
+                      <a:noFill/>
+                      <a:miter lim="800000"/>
+                      <a:headEnd/>
+                      <a:tailEnd/>
+                    </a:ln>
+                  </pic:spPr>
+                </pic:pic>
+              </a:graphicData>
+            </a:graphic>
+          </wp:inline>
+        </w:drawing>
+      </w:r>
+    </w:p>
+    <w:p>
+      <w:r>
+        <w:t>Save, Load, “Continue” button</w:t>
+      </w:r>
+      <w:r>
+        <w:t>: button, size = default.</w:t>
+      </w:r>
+    </w:p>
     <w:p>
       <w:r>
         <w:lastRenderedPageBreak/>
@@ -687,7 +910,7 @@
                     <pic:cNvPicPr/>
                   </pic:nvPicPr>
                   <pic:blipFill>
-                    <a:blip r:embed="rId9" cstate="print"/>
+                    <a:blip r:embed="rId11" cstate="print"/>
                     <a:stretch>
                       <a:fillRect/>
                     </a:stretch>

</xml_diff>